<commit_message>
Halfway done with homework 1
</commit_message>
<xml_diff>
--- a/Homework/Homework 1/Homework 1.docx
+++ b/Homework/Homework 1/Homework 1.docx
@@ -3,42 +3,466 @@
 <w:document xmlns:wpc="http://schemas.microsoft.com/office/word/2010/wordprocessingCanvas" xmlns:cx="http://schemas.microsoft.com/office/drawing/2014/chartex" xmlns:cx1="http://schemas.microsoft.com/office/drawing/2015/9/8/chartex" xmlns:mc="http://schemas.openxmlformats.org/markup-compatibility/2006" xmlns:o="urn:schemas-microsoft-com:office:office" xmlns:r="http://schemas.openxmlformats.org/officeDocument/2006/relationships" xmlns:m="http://schemas.openxmlformats.org/officeDocument/2006/math" xmlns:v="urn:schemas-microsoft-com:vml" xmlns:wp14="http://schemas.microsoft.com/office/word/2010/wordprocessingDrawing" xmlns:wp="http://schemas.openxmlformats.org/drawingml/2006/wordprocessingDrawing" xmlns:w10="urn:schemas-microsoft-com:office:word" xmlns:w="http://schemas.openxmlformats.org/wordprocessingml/2006/main" xmlns:w14="http://schemas.microsoft.com/office/word/2010/wordml" xmlns:w15="http://schemas.microsoft.com/office/word/2012/wordml" xmlns:w16se="http://schemas.microsoft.com/office/word/2015/wordml/symex" xmlns:wpg="http://schemas.microsoft.com/office/word/2010/wordprocessingGroup" xmlns:wpi="http://schemas.microsoft.com/office/word/2010/wordprocessingInk" xmlns:wne="http://schemas.microsoft.com/office/word/2006/wordml" xmlns:wps="http://schemas.microsoft.com/office/word/2010/wordprocessingShape" mc:Ignorable="w14 w15 w16se wp14">
   <w:body>
     <w:p>
+      <w:pPr>
+        <w:spacing w:line="360" w:lineRule="auto"/>
+      </w:pPr>
       <w:r>
         <w:t>Daniel Ruatta</w:t>
       </w:r>
     </w:p>
     <w:p>
+      <w:pPr>
+        <w:spacing w:line="360" w:lineRule="auto"/>
+      </w:pPr>
       <w:r>
         <w:t>1/13/2018</w:t>
       </w:r>
     </w:p>
     <w:p>
       <w:pPr>
+        <w:spacing w:line="360" w:lineRule="auto"/>
         <w:jc w:val="center"/>
-      </w:pPr>
-      <w:r>
+        <w:rPr>
+          <w:sz w:val="32"/>
+        </w:rPr>
+      </w:pPr>
+      <w:r>
+        <w:rPr>
+          <w:sz w:val="32"/>
+        </w:rPr>
         <w:t>CMPR.X403</w:t>
       </w:r>
       <w:proofErr w:type="gramStart"/>
       <w:r>
+        <w:rPr>
+          <w:sz w:val="32"/>
+        </w:rPr>
         <w:t>.(</w:t>
       </w:r>
       <w:proofErr w:type="gramEnd"/>
       <w:r>
+        <w:rPr>
+          <w:sz w:val="32"/>
+        </w:rPr>
         <w:t>806) Homework 1</w:t>
       </w:r>
     </w:p>
     <w:p>
       <w:pPr>
+        <w:spacing w:line="360" w:lineRule="auto"/>
         <w:jc w:val="center"/>
-      </w:pPr>
+        <w:rPr>
+          <w:u w:val="single"/>
+        </w:rPr>
+      </w:pPr>
+      <w:r>
+        <w:rPr>
+          <w:u w:val="single"/>
+        </w:rPr>
+        <w:t>New feature</w:t>
+      </w:r>
+      <w:r>
+        <w:rPr>
+          <w:u w:val="single"/>
+        </w:rPr>
+        <w:t>s in the latest version of .NET</w:t>
+      </w:r>
+    </w:p>
+    <w:p>
+      <w:pPr>
+        <w:pStyle w:val="ListParagraph"/>
+        <w:numPr>
+          <w:ilvl w:val="0"/>
+          <w:numId w:val="1"/>
+        </w:numPr>
+        <w:spacing w:line="360" w:lineRule="auto"/>
+      </w:pPr>
+      <w:r>
+        <w:t>JIT: Just-In-Time compiling, which allows all managed code to run in the native machine language of the system on which it is executing. If I’m understanding this correctly, this means JIT allows my compiled code to run on Windows’ machine language when I’m compiling on a Windows machine, or Linux’s machine language when I’m compiling on a Linux machine.</w:t>
+      </w:r>
+    </w:p>
+    <w:p>
+      <w:pPr>
+        <w:pStyle w:val="ListParagraph"/>
+        <w:numPr>
+          <w:ilvl w:val="0"/>
+          <w:numId w:val="1"/>
+        </w:numPr>
+        <w:spacing w:line="360" w:lineRule="auto"/>
+      </w:pPr>
+      <w:r>
+        <w:t>CLR: Common Language Runtime, an execution environment that manages memory, thread execution, code execution, code safety verification, compilation, and other system services. It also enforces code robustness by implementing a strict type-and-code verification infrastructure called the Common Type System (CTS).</w:t>
+      </w:r>
+    </w:p>
+    <w:p>
+      <w:pPr>
+        <w:pStyle w:val="ListParagraph"/>
+        <w:numPr>
+          <w:ilvl w:val="0"/>
+          <w:numId w:val="1"/>
+        </w:numPr>
+        <w:spacing w:line="360" w:lineRule="auto"/>
+      </w:pPr>
+      <w:r>
+        <w:t>CTS: Common Type System, the library (</w:t>
+      </w:r>
+      <w:r>
+        <w:t>is it a library</w:t>
+      </w:r>
+      <w:r>
+        <w:t xml:space="preserve">?) that defines the predefined data types that are available in the intermediate language. CTS </w:t>
+      </w:r>
+      <w:r>
+        <w:t>supports two general categories of types:</w:t>
+      </w:r>
+    </w:p>
+    <w:p>
+      <w:pPr>
+        <w:pStyle w:val="ListParagraph"/>
+        <w:numPr>
+          <w:ilvl w:val="1"/>
+          <w:numId w:val="1"/>
+        </w:numPr>
+        <w:spacing w:line="360" w:lineRule="auto"/>
+      </w:pPr>
+      <w:r>
+        <w:t>Value types, which contain their data</w:t>
+      </w:r>
+    </w:p>
+    <w:p>
+      <w:pPr>
+        <w:pStyle w:val="ListParagraph"/>
+        <w:numPr>
+          <w:ilvl w:val="1"/>
+          <w:numId w:val="1"/>
+        </w:numPr>
+        <w:spacing w:line="360" w:lineRule="auto"/>
+      </w:pPr>
+      <w:r>
+        <w:t>Reference types, which store a reference to the value’s memory address (is this like a pointer?)</w:t>
+      </w:r>
+    </w:p>
+    <w:p>
+      <w:pPr>
+        <w:pStyle w:val="ListParagraph"/>
+        <w:numPr>
+          <w:ilvl w:val="0"/>
+          <w:numId w:val="1"/>
+        </w:numPr>
+        <w:spacing w:line="360" w:lineRule="auto"/>
+      </w:pPr>
+      <w:r>
+        <w:t>Assemblies: Libraries (</w:t>
+      </w:r>
+      <w:r>
+        <w:t>are they libraries</w:t>
+      </w:r>
+      <w:r>
+        <w:t>?) that contain the code that the Common Language Runtime executes. Assemblies form a security boundary, a type boundary, a reference scope boundary, a version boundary, and a deployment unit for the Common Language Runtime. (Do assemblies reference the Common Type System?)</w:t>
+      </w:r>
+    </w:p>
+    <w:p>
+      <w:pPr>
+        <w:spacing w:line="360" w:lineRule="auto"/>
+        <w:jc w:val="center"/>
+        <w:rPr>
+          <w:u w:val="single"/>
+        </w:rPr>
+      </w:pPr>
+      <w:r>
+        <w:rPr>
+          <w:u w:val="single"/>
+        </w:rPr>
+        <w:t>Differ</w:t>
+      </w:r>
+      <w:r>
+        <w:rPr>
+          <w:u w:val="single"/>
+        </w:rPr>
+        <w:t>ences between C++, C#, and Java</w:t>
+      </w:r>
+    </w:p>
+    <w:tbl>
+      <w:tblPr>
+        <w:tblStyle w:val="TableGrid"/>
+        <w:tblW w:w="0" w:type="auto"/>
+        <w:tblLook w:val="04A0" w:firstRow="1" w:lastRow="0" w:firstColumn="1" w:lastColumn="0" w:noHBand="0" w:noVBand="1"/>
+      </w:tblPr>
+      <w:tblGrid>
+        <w:gridCol w:w="2269"/>
+        <w:gridCol w:w="2366"/>
+        <w:gridCol w:w="2335"/>
+        <w:gridCol w:w="2380"/>
+      </w:tblGrid>
+      <w:tr>
+        <w:tc>
+          <w:tcPr>
+            <w:tcW w:w="2269" w:type="dxa"/>
+          </w:tcPr>
+          <w:p>
+            <w:pPr>
+              <w:spacing w:line="360" w:lineRule="auto"/>
+              <w:rPr>
+                <w:b/>
+              </w:rPr>
+            </w:pPr>
+            <w:r>
+              <w:rPr>
+                <w:b/>
+              </w:rPr>
+              <w:t>Feature</w:t>
+            </w:r>
+          </w:p>
+        </w:tc>
+        <w:tc>
+          <w:tcPr>
+            <w:tcW w:w="2366" w:type="dxa"/>
+          </w:tcPr>
+          <w:p>
+            <w:pPr>
+              <w:spacing w:line="360" w:lineRule="auto"/>
+              <w:rPr>
+                <w:b/>
+              </w:rPr>
+            </w:pPr>
+            <w:r>
+              <w:rPr>
+                <w:b/>
+              </w:rPr>
+              <w:t>C++</w:t>
+            </w:r>
+          </w:p>
+        </w:tc>
+        <w:tc>
+          <w:tcPr>
+            <w:tcW w:w="2335" w:type="dxa"/>
+          </w:tcPr>
+          <w:p>
+            <w:pPr>
+              <w:spacing w:line="360" w:lineRule="auto"/>
+              <w:rPr>
+                <w:b/>
+              </w:rPr>
+            </w:pPr>
+            <w:r>
+              <w:rPr>
+                <w:b/>
+              </w:rPr>
+              <w:t>C#</w:t>
+            </w:r>
+          </w:p>
+        </w:tc>
+        <w:tc>
+          <w:tcPr>
+            <w:tcW w:w="2380" w:type="dxa"/>
+          </w:tcPr>
+          <w:p>
+            <w:pPr>
+              <w:spacing w:line="360" w:lineRule="auto"/>
+              <w:rPr>
+                <w:b/>
+              </w:rPr>
+            </w:pPr>
+            <w:r>
+              <w:rPr>
+                <w:b/>
+              </w:rPr>
+              <w:t>Java</w:t>
+            </w:r>
+          </w:p>
+        </w:tc>
+      </w:tr>
+      <w:tr>
+        <w:tc>
+          <w:tcPr>
+            <w:tcW w:w="2269" w:type="dxa"/>
+          </w:tcPr>
+          <w:p>
+            <w:pPr>
+              <w:spacing w:line="360" w:lineRule="auto"/>
+            </w:pPr>
+            <w:r>
+              <w:t>Performance</w:t>
+            </w:r>
+          </w:p>
+        </w:tc>
+        <w:tc>
+          <w:tcPr>
+            <w:tcW w:w="2366" w:type="dxa"/>
+          </w:tcPr>
+          <w:p>
+            <w:pPr>
+              <w:spacing w:line="360" w:lineRule="auto"/>
+            </w:pPr>
+            <w:r>
+              <w:t>Better for ‘faster’ (e.g. autonomous car) applications</w:t>
+            </w:r>
+          </w:p>
+        </w:tc>
+        <w:tc>
+          <w:tcPr>
+            <w:tcW w:w="2335" w:type="dxa"/>
+          </w:tcPr>
+          <w:p>
+            <w:pPr>
+              <w:spacing w:line="360" w:lineRule="auto"/>
+            </w:pPr>
+            <w:r>
+              <w:t>Better for ‘slower’ applications (e.g. word processing)</w:t>
+            </w:r>
+          </w:p>
+        </w:tc>
+        <w:tc>
+          <w:tcPr>
+            <w:tcW w:w="2380" w:type="dxa"/>
+          </w:tcPr>
+          <w:p>
+            <w:pPr>
+              <w:spacing w:line="360" w:lineRule="auto"/>
+            </w:pPr>
+            <w:r>
+              <w:t>Better for ‘slower’ applications (e.g. word processing)</w:t>
+            </w:r>
+          </w:p>
+        </w:tc>
+      </w:tr>
+      <w:tr>
+        <w:tc>
+          <w:tcPr>
+            <w:tcW w:w="2269" w:type="dxa"/>
+          </w:tcPr>
+          <w:p>
+            <w:pPr>
+              <w:spacing w:line="360" w:lineRule="auto"/>
+            </w:pPr>
+            <w:r>
+              <w:t>Garbage collection</w:t>
+            </w:r>
+          </w:p>
+        </w:tc>
+        <w:tc>
+          <w:tcPr>
+            <w:tcW w:w="2366" w:type="dxa"/>
+          </w:tcPr>
+          <w:p>
+            <w:pPr>
+              <w:spacing w:line="360" w:lineRule="auto"/>
+            </w:pPr>
+            <w:r>
+              <w:t>No automatic garbage collection</w:t>
+            </w:r>
+          </w:p>
+        </w:tc>
+        <w:tc>
+          <w:tcPr>
+            <w:tcW w:w="2335" w:type="dxa"/>
+          </w:tcPr>
+          <w:p>
+            <w:pPr>
+              <w:spacing w:line="360" w:lineRule="auto"/>
+            </w:pPr>
+            <w:r>
+              <w:t>Has automatic garbage collection</w:t>
+            </w:r>
+          </w:p>
+        </w:tc>
+        <w:tc>
+          <w:tcPr>
+            <w:tcW w:w="2380" w:type="dxa"/>
+          </w:tcPr>
+          <w:p>
+            <w:pPr>
+              <w:spacing w:line="360" w:lineRule="auto"/>
+            </w:pPr>
+            <w:r>
+              <w:t>Has automatic garbage collection</w:t>
+            </w:r>
+          </w:p>
+        </w:tc>
+      </w:tr>
+      <w:tr>
+        <w:tc>
+          <w:tcPr>
+            <w:tcW w:w="2269" w:type="dxa"/>
+          </w:tcPr>
+          <w:p>
+            <w:pPr>
+              <w:spacing w:line="360" w:lineRule="auto"/>
+            </w:pPr>
+            <w:r>
+              <w:lastRenderedPageBreak/>
+              <w:t>Polymorphism</w:t>
+            </w:r>
+          </w:p>
+        </w:tc>
+        <w:tc>
+          <w:tcPr>
+            <w:tcW w:w="2366" w:type="dxa"/>
+          </w:tcPr>
+          <w:p>
+            <w:pPr>
+              <w:spacing w:line="360" w:lineRule="auto"/>
+            </w:pPr>
+            <w:r>
+              <w:t xml:space="preserve">The user must invoke the ‘virtual’ keyword in a base class </w:t>
+            </w:r>
+            <w:r>
+              <w:t>(can we use the ‘override’ keyword in C++?)</w:t>
+            </w:r>
+          </w:p>
+        </w:tc>
+        <w:tc>
+          <w:tcPr>
+            <w:tcW w:w="2335" w:type="dxa"/>
+          </w:tcPr>
+          <w:p>
+            <w:pPr>
+              <w:spacing w:line="360" w:lineRule="auto"/>
+            </w:pPr>
+            <w:r>
+              <w:t>The user must invoke the ‘virtual’ keyword in a base class and the ‘override’ keyword in a derived class</w:t>
+            </w:r>
+          </w:p>
+        </w:tc>
+        <w:tc>
+          <w:tcPr>
+            <w:tcW w:w="2380" w:type="dxa"/>
+          </w:tcPr>
+          <w:p>
+            <w:pPr>
+              <w:spacing w:line="360" w:lineRule="auto"/>
+            </w:pPr>
+            <w:r>
+              <w:t>Enabled by default</w:t>
+            </w:r>
+          </w:p>
+        </w:tc>
+      </w:tr>
+    </w:tbl>
+    <w:p>
+      <w:pPr>
+        <w:spacing w:line="360" w:lineRule="auto"/>
+      </w:pPr>
+    </w:p>
+    <w:p>
+      <w:pPr>
+        <w:spacing w:line="360" w:lineRule="auto"/>
+        <w:jc w:val="center"/>
+        <w:rPr>
+          <w:u w:val="single"/>
+        </w:rPr>
+      </w:pPr>
+      <w:r>
+        <w:rPr>
+          <w:u w:val="single"/>
+        </w:rPr>
+        <w:t>Console application in C# that accepts arguments and prints them in reverse order on the console</w:t>
+      </w:r>
     </w:p>
     <w:p>
       <w:bookmarkStart w:id="0" w:name="_GoBack"/>
       <w:bookmarkEnd w:id="0"/>
     </w:p>
-    <w:p/>
-    <w:p/>
     <w:sectPr>
       <w:pgSz w:w="12240" w:h="15840"/>
       <w:pgMar w:top="1440" w:right="1440" w:bottom="1440" w:left="1440" w:header="720" w:footer="720" w:gutter="0"/>
@@ -47,6 +471,100 @@
     </w:sectPr>
   </w:body>
 </w:document>
+</file>
+
+<file path=word/numbering.xml><?xml version="1.0" encoding="utf-8"?>
+<w:numbering xmlns:wpc="http://schemas.microsoft.com/office/word/2010/wordprocessingCanvas" xmlns:cx="http://schemas.microsoft.com/office/drawing/2014/chartex" xmlns:cx1="http://schemas.microsoft.com/office/drawing/2015/9/8/chartex" xmlns:mc="http://schemas.openxmlformats.org/markup-compatibility/2006" xmlns:o="urn:schemas-microsoft-com:office:office" xmlns:r="http://schemas.openxmlformats.org/officeDocument/2006/relationships" xmlns:m="http://schemas.openxmlformats.org/officeDocument/2006/math" xmlns:v="urn:schemas-microsoft-com:vml" xmlns:wp14="http://schemas.microsoft.com/office/word/2010/wordprocessingDrawing" xmlns:wp="http://schemas.openxmlformats.org/drawingml/2006/wordprocessingDrawing" xmlns:w10="urn:schemas-microsoft-com:office:word" xmlns:w="http://schemas.openxmlformats.org/wordprocessingml/2006/main" xmlns:w14="http://schemas.microsoft.com/office/word/2010/wordml" xmlns:w15="http://schemas.microsoft.com/office/word/2012/wordml" xmlns:w16se="http://schemas.microsoft.com/office/word/2015/wordml/symex" xmlns:wpg="http://schemas.microsoft.com/office/word/2010/wordprocessingGroup" xmlns:wpi="http://schemas.microsoft.com/office/word/2010/wordprocessingInk" xmlns:wne="http://schemas.microsoft.com/office/word/2006/wordml" xmlns:wps="http://schemas.microsoft.com/office/word/2010/wordprocessingShape" mc:Ignorable="w14 w15 w16se wp14">
+  <w:abstractNum w:abstractNumId="0" w15:restartNumberingAfterBreak="0">
+    <w:nsid w:val="007B1976"/>
+    <w:multiLevelType w:val="hybridMultilevel"/>
+    <w:tmpl w:val="E056CE14"/>
+    <w:lvl w:ilvl="0" w:tplc="0409000F">
+      <w:start w:val="1"/>
+      <w:numFmt w:val="decimal"/>
+      <w:lvlText w:val="%1."/>
+      <w:lvlJc w:val="left"/>
+      <w:pPr>
+        <w:ind w:left="720" w:hanging="360"/>
+      </w:pPr>
+    </w:lvl>
+    <w:lvl w:ilvl="1" w:tplc="04090019">
+      <w:start w:val="1"/>
+      <w:numFmt w:val="lowerLetter"/>
+      <w:lvlText w:val="%2."/>
+      <w:lvlJc w:val="left"/>
+      <w:pPr>
+        <w:ind w:left="1440" w:hanging="360"/>
+      </w:pPr>
+    </w:lvl>
+    <w:lvl w:ilvl="2" w:tplc="0409001B" w:tentative="1">
+      <w:start w:val="1"/>
+      <w:numFmt w:val="lowerRoman"/>
+      <w:lvlText w:val="%3."/>
+      <w:lvlJc w:val="right"/>
+      <w:pPr>
+        <w:ind w:left="2160" w:hanging="180"/>
+      </w:pPr>
+    </w:lvl>
+    <w:lvl w:ilvl="3" w:tplc="0409000F" w:tentative="1">
+      <w:start w:val="1"/>
+      <w:numFmt w:val="decimal"/>
+      <w:lvlText w:val="%4."/>
+      <w:lvlJc w:val="left"/>
+      <w:pPr>
+        <w:ind w:left="2880" w:hanging="360"/>
+      </w:pPr>
+    </w:lvl>
+    <w:lvl w:ilvl="4" w:tplc="04090019" w:tentative="1">
+      <w:start w:val="1"/>
+      <w:numFmt w:val="lowerLetter"/>
+      <w:lvlText w:val="%5."/>
+      <w:lvlJc w:val="left"/>
+      <w:pPr>
+        <w:ind w:left="3600" w:hanging="360"/>
+      </w:pPr>
+    </w:lvl>
+    <w:lvl w:ilvl="5" w:tplc="0409001B" w:tentative="1">
+      <w:start w:val="1"/>
+      <w:numFmt w:val="lowerRoman"/>
+      <w:lvlText w:val="%6."/>
+      <w:lvlJc w:val="right"/>
+      <w:pPr>
+        <w:ind w:left="4320" w:hanging="180"/>
+      </w:pPr>
+    </w:lvl>
+    <w:lvl w:ilvl="6" w:tplc="0409000F" w:tentative="1">
+      <w:start w:val="1"/>
+      <w:numFmt w:val="decimal"/>
+      <w:lvlText w:val="%7."/>
+      <w:lvlJc w:val="left"/>
+      <w:pPr>
+        <w:ind w:left="5040" w:hanging="360"/>
+      </w:pPr>
+    </w:lvl>
+    <w:lvl w:ilvl="7" w:tplc="04090019" w:tentative="1">
+      <w:start w:val="1"/>
+      <w:numFmt w:val="lowerLetter"/>
+      <w:lvlText w:val="%8."/>
+      <w:lvlJc w:val="left"/>
+      <w:pPr>
+        <w:ind w:left="5760" w:hanging="360"/>
+      </w:pPr>
+    </w:lvl>
+    <w:lvl w:ilvl="8" w:tplc="0409001B" w:tentative="1">
+      <w:start w:val="1"/>
+      <w:numFmt w:val="lowerRoman"/>
+      <w:lvlText w:val="%9."/>
+      <w:lvlJc w:val="right"/>
+      <w:pPr>
+        <w:ind w:left="6480" w:hanging="180"/>
+      </w:pPr>
+    </w:lvl>
+  </w:abstractNum>
+  <w:num w:numId="1">
+    <w:abstractNumId w:val="0"/>
+  </w:num>
+</w:numbering>
 </file>
 
 <file path=word/styles.xml><?xml version="1.0" encoding="utf-8"?>
@@ -470,6 +988,66 @@
     <w:semiHidden/>
     <w:unhideWhenUsed/>
   </w:style>
+  <w:style w:type="paragraph" w:styleId="BalloonText">
+    <w:name w:val="Balloon Text"/>
+    <w:basedOn w:val="Normal"/>
+    <w:link w:val="BalloonTextChar"/>
+    <w:uiPriority w:val="99"/>
+    <w:semiHidden/>
+    <w:unhideWhenUsed/>
+    <w:rsid w:val="00DB04A0"/>
+    <w:pPr>
+      <w:spacing w:after="0" w:line="240" w:lineRule="auto"/>
+    </w:pPr>
+    <w:rPr>
+      <w:rFonts w:ascii="Segoe UI" w:hAnsi="Segoe UI" w:cs="Segoe UI"/>
+      <w:sz w:val="18"/>
+      <w:szCs w:val="18"/>
+    </w:rPr>
+  </w:style>
+  <w:style w:type="character" w:customStyle="1" w:styleId="BalloonTextChar">
+    <w:name w:val="Balloon Text Char"/>
+    <w:basedOn w:val="DefaultParagraphFont"/>
+    <w:link w:val="BalloonText"/>
+    <w:uiPriority w:val="99"/>
+    <w:semiHidden/>
+    <w:rsid w:val="00DB04A0"/>
+    <w:rPr>
+      <w:rFonts w:ascii="Segoe UI" w:hAnsi="Segoe UI" w:cs="Segoe UI"/>
+      <w:sz w:val="18"/>
+      <w:szCs w:val="18"/>
+    </w:rPr>
+  </w:style>
+  <w:style w:type="paragraph" w:styleId="ListParagraph">
+    <w:name w:val="List Paragraph"/>
+    <w:basedOn w:val="Normal"/>
+    <w:uiPriority w:val="34"/>
+    <w:qFormat/>
+    <w:rsid w:val="00DB04A0"/>
+    <w:pPr>
+      <w:ind w:left="720"/>
+      <w:contextualSpacing/>
+    </w:pPr>
+  </w:style>
+  <w:style w:type="table" w:styleId="TableGrid">
+    <w:name w:val="Table Grid"/>
+    <w:basedOn w:val="TableNormal"/>
+    <w:uiPriority w:val="39"/>
+    <w:rsid w:val="00054327"/>
+    <w:pPr>
+      <w:spacing w:after="0" w:line="240" w:lineRule="auto"/>
+    </w:pPr>
+    <w:tblPr>
+      <w:tblBorders>
+        <w:top w:val="single" w:sz="4" w:space="0" w:color="auto"/>
+        <w:left w:val="single" w:sz="4" w:space="0" w:color="auto"/>
+        <w:bottom w:val="single" w:sz="4" w:space="0" w:color="auto"/>
+        <w:right w:val="single" w:sz="4" w:space="0" w:color="auto"/>
+        <w:insideH w:val="single" w:sz="4" w:space="0" w:color="auto"/>
+        <w:insideV w:val="single" w:sz="4" w:space="0" w:color="auto"/>
+      </w:tblBorders>
+    </w:tblPr>
+  </w:style>
 </w:styles>
 </file>
 

</xml_diff>